<commit_message>
last igenom och rattat
</commit_message>
<xml_diff>
--- a/TDDD86.docx
+++ b/TDDD86.docx
@@ -796,23 +796,39 @@
           <w:sz w:val="24"/>
           <w:szCs w:val="24"/>
         </w:rPr>
-        <w:t>I Detta dokument ges en förklaring om va</w:t>
-      </w:r>
-      <w:r>
-        <w:rPr>
-          <w:rFonts w:ascii="Arial" w:hAnsi="Arial" w:cs="Arial"/>
-          <w:sz w:val="24"/>
-          <w:szCs w:val="24"/>
-        </w:rPr>
-        <w:t>d</w:t>
-      </w:r>
-      <w:r>
-        <w:rPr>
-          <w:rFonts w:ascii="Arial" w:hAnsi="Arial" w:cs="Arial"/>
-          <w:sz w:val="24"/>
-          <w:szCs w:val="24"/>
-        </w:rPr>
-        <w:t xml:space="preserve"> cloud computing är på svenska kallat molntjänster. Denna beskrivning av molstjänster är inte till för att upplysa läsaren om allt inom ämnet det är snarare lite information för att läsaren ska kunna följa med hur författaren kommer fram till slutsatsen </w:t>
+        <w:t xml:space="preserve">I Detta </w:t>
+      </w:r>
+      <w:r>
+        <w:rPr>
+          <w:rFonts w:ascii="Arial" w:hAnsi="Arial" w:cs="Arial"/>
+          <w:sz w:val="24"/>
+          <w:szCs w:val="24"/>
+        </w:rPr>
+        <w:t>dokument ges en förklaring om cloud computing,</w:t>
+      </w:r>
+      <w:r>
+        <w:rPr>
+          <w:rFonts w:ascii="Arial" w:hAnsi="Arial" w:cs="Arial"/>
+          <w:sz w:val="24"/>
+          <w:szCs w:val="24"/>
+        </w:rPr>
+        <w:t xml:space="preserve"> på svenska kallat molntjänster. Denna beskrivning av molstjänster är inte till för att upplysa läsaren om allt inom ämnet det är snarare lite</w:t>
+      </w:r>
+      <w:r>
+        <w:rPr>
+          <w:rFonts w:ascii="Arial" w:hAnsi="Arial" w:cs="Arial"/>
+          <w:sz w:val="24"/>
+          <w:szCs w:val="24"/>
+        </w:rPr>
+        <w:t xml:space="preserve"> bakgrundsinformation</w:t>
+      </w:r>
+      <w:r>
+        <w:rPr>
+          <w:rFonts w:ascii="Arial" w:hAnsi="Arial" w:cs="Arial"/>
+          <w:sz w:val="24"/>
+          <w:szCs w:val="24"/>
+        </w:rPr>
+        <w:t xml:space="preserve"> för att läsaren ska kunna följa med hur författaren kommer fram till slutsatsen </w:t>
       </w:r>
       <w:r>
         <w:rPr>
@@ -904,7 +920,71 @@
           <w:sz w:val="24"/>
           <w:szCs w:val="24"/>
         </w:rPr>
-        <w:t>Resultatet som kommer fram i detta dokument är att ja jag tror att molntjänster kommer försätta att utvecklas.</w:t>
+        <w:t>Resultatet som</w:t>
+      </w:r>
+      <w:r>
+        <w:rPr>
+          <w:rFonts w:ascii="Arial" w:hAnsi="Arial" w:cs="Arial"/>
+          <w:sz w:val="24"/>
+          <w:szCs w:val="24"/>
+        </w:rPr>
+        <w:t xml:space="preserve"> jag</w:t>
+      </w:r>
+      <w:r>
+        <w:rPr>
+          <w:rFonts w:ascii="Arial" w:hAnsi="Arial" w:cs="Arial"/>
+          <w:sz w:val="24"/>
+          <w:szCs w:val="24"/>
+        </w:rPr>
+        <w:t xml:space="preserve"> kommer fram</w:t>
+      </w:r>
+      <w:r>
+        <w:rPr>
+          <w:rFonts w:ascii="Arial" w:hAnsi="Arial" w:cs="Arial"/>
+          <w:sz w:val="24"/>
+          <w:szCs w:val="24"/>
+        </w:rPr>
+        <w:t xml:space="preserve"> till </w:t>
+      </w:r>
+      <w:r>
+        <w:rPr>
+          <w:rFonts w:ascii="Arial" w:hAnsi="Arial" w:cs="Arial"/>
+          <w:sz w:val="24"/>
+          <w:szCs w:val="24"/>
+        </w:rPr>
+        <w:t>i detta dokument är att ja jag</w:t>
+      </w:r>
+      <w:r>
+        <w:rPr>
+          <w:rFonts w:ascii="Arial" w:hAnsi="Arial" w:cs="Arial"/>
+          <w:sz w:val="24"/>
+          <w:szCs w:val="24"/>
+        </w:rPr>
+        <w:t xml:space="preserve"> tror att molntjänster kommer fo</w:t>
+      </w:r>
+      <w:r>
+        <w:rPr>
+          <w:rFonts w:ascii="Arial" w:hAnsi="Arial" w:cs="Arial"/>
+          <w:sz w:val="24"/>
+          <w:szCs w:val="24"/>
+        </w:rPr>
+        <w:t>r</w:t>
+      </w:r>
+      <w:r>
+        <w:rPr>
+          <w:rFonts w:ascii="Arial" w:hAnsi="Arial" w:cs="Arial"/>
+          <w:sz w:val="24"/>
+          <w:szCs w:val="24"/>
+        </w:rPr>
+        <w:t>t</w:t>
+      </w:r>
+      <w:r>
+        <w:rPr>
+          <w:rFonts w:ascii="Arial" w:hAnsi="Arial" w:cs="Arial"/>
+          <w:sz w:val="24"/>
+          <w:szCs w:val="24"/>
+        </w:rPr>
+        <w:t>sätta att utvecklas.</w:t>
       </w:r>
     </w:p>
     <w:p>
@@ -2365,14 +2445,6 @@
           <w:sz w:val="24"/>
           <w:szCs w:val="24"/>
         </w:rPr>
-        <w:t xml:space="preserve">  Man kan alltså använda det för olika saker så som att lagra data eller använda de molnets olika resurser för att lösa ett problem.</w:t>
-      </w:r>
-      <w:r>
-        <w:rPr>
-          <w:rFonts w:ascii="Arial" w:hAnsi="Arial" w:cs="Arial"/>
-          <w:sz w:val="24"/>
-          <w:szCs w:val="24"/>
-        </w:rPr>
         <w:t xml:space="preserve"> </w:t>
       </w:r>
       <w:r>
@@ -2381,15 +2453,63 @@
           <w:sz w:val="24"/>
           <w:szCs w:val="24"/>
         </w:rPr>
-        <w:t xml:space="preserve"> Tanken är nämligen den att användaren av molnet inte ska behöva vet vad som finns på andra sidan så som hur mycket processor kraft har jag hur mycket minna finns det m.m. Så man kan säga ett cloud computing både är den faktiska uppställningen med alla servrar och kablar men det är också det olika applikationerna som finns på servrarna.</w:t>
-      </w:r>
-      <w:r>
-        <w:rPr>
-          <w:rFonts w:ascii="Arial" w:hAnsi="Arial" w:cs="Arial"/>
-          <w:sz w:val="24"/>
-          <w:szCs w:val="24"/>
-        </w:rPr>
-        <w:t xml:space="preserve"> En sak till man bör veta är att det finns olika ”data moln” och de delas upp i de privata molnen och de publika. Som namnet avslöjar är det bara att de privata är sådan som allmänheten inte kommer åt, Så som företags egna nätverk. </w:t>
+        <w:t>Man kan alltså använda det för olika saker så som</w:t>
+      </w:r>
+      <w:r>
+        <w:rPr>
+          <w:rFonts w:ascii="Arial" w:hAnsi="Arial" w:cs="Arial"/>
+          <w:sz w:val="24"/>
+          <w:szCs w:val="24"/>
+        </w:rPr>
+        <w:t xml:space="preserve"> att lagra data eller kan man använda</w:t>
+      </w:r>
+      <w:r>
+        <w:rPr>
+          <w:rFonts w:ascii="Arial" w:hAnsi="Arial" w:cs="Arial"/>
+          <w:sz w:val="24"/>
+          <w:szCs w:val="24"/>
+        </w:rPr>
+        <w:t xml:space="preserve"> molnets olika resurser för att lösa ett problem.</w:t>
+      </w:r>
+      <w:r>
+        <w:rPr>
+          <w:rFonts w:ascii="Arial" w:hAnsi="Arial" w:cs="Arial"/>
+          <w:sz w:val="24"/>
+          <w:szCs w:val="24"/>
+        </w:rPr>
+        <w:t xml:space="preserve"> </w:t>
+      </w:r>
+      <w:r>
+        <w:rPr>
+          <w:rFonts w:ascii="Arial" w:hAnsi="Arial" w:cs="Arial"/>
+          <w:sz w:val="24"/>
+          <w:szCs w:val="24"/>
+        </w:rPr>
+        <w:t>Tanken är nämligen den att användaren av molnet inte ska behöva vet vad som finns på andra sidan så som hur mycket processor kraft har jag hur mycket minna finns det m.m. Så man kan säga ett cloud computing både är den faktiska uppställningen med alla servrar och kablar men det är också det olika applikationerna som finns på servrarna.</w:t>
+      </w:r>
+      <w:r>
+        <w:rPr>
+          <w:rFonts w:ascii="Arial" w:hAnsi="Arial" w:cs="Arial"/>
+          <w:sz w:val="24"/>
+          <w:szCs w:val="24"/>
+        </w:rPr>
+        <w:t xml:space="preserve"> En</w:t>
+      </w:r>
+      <w:r>
+        <w:rPr>
+          <w:rFonts w:ascii="Arial" w:hAnsi="Arial" w:cs="Arial"/>
+          <w:sz w:val="24"/>
+          <w:szCs w:val="24"/>
+        </w:rPr>
+        <w:t xml:space="preserve"> annan sak</w:t>
+      </w:r>
+      <w:r>
+        <w:rPr>
+          <w:rFonts w:ascii="Arial" w:hAnsi="Arial" w:cs="Arial"/>
+          <w:sz w:val="24"/>
+          <w:szCs w:val="24"/>
+        </w:rPr>
+        <w:t xml:space="preserve"> man bör veta är att det finns olika ”data moln” och de delas upp i de privata molnen och de publika. Som namnet avslöjar är det bara att de privata är sådan som allmänheten inte kommer åt, Så som företags egna nätverk. </w:t>
       </w:r>
       <w:r>
         <w:rPr>
@@ -2488,7 +2608,39 @@
           <w:sz w:val="24"/>
           <w:szCs w:val="24"/>
         </w:rPr>
-        <w:t xml:space="preserve"> Nu för tiden är det så att detta inte är samma leverantör som har applikationen du kör som står för själva data kraften.  Så det finns alltså någon som står för hård varan sen måste det finnas någons som har en applikation för användaren att köra.</w:t>
+        <w:t xml:space="preserve"> Nu för tiden är det så att detta inte</w:t>
+      </w:r>
+      <w:r>
+        <w:rPr>
+          <w:rFonts w:ascii="Arial" w:hAnsi="Arial" w:cs="Arial"/>
+          <w:sz w:val="24"/>
+          <w:szCs w:val="24"/>
+        </w:rPr>
+        <w:t xml:space="preserve"> vanligtvis</w:t>
+      </w:r>
+      <w:r>
+        <w:rPr>
+          <w:rFonts w:ascii="Arial" w:hAnsi="Arial" w:cs="Arial"/>
+          <w:sz w:val="24"/>
+          <w:szCs w:val="24"/>
+        </w:rPr>
+        <w:t xml:space="preserve"> är samma leverantör som har applikationen</w:t>
+      </w:r>
+      <w:r>
+        <w:rPr>
+          <w:rFonts w:ascii="Arial" w:hAnsi="Arial" w:cs="Arial"/>
+          <w:sz w:val="24"/>
+          <w:szCs w:val="24"/>
+        </w:rPr>
+        <w:t xml:space="preserve">. </w:t>
+      </w:r>
+      <w:r>
+        <w:rPr>
+          <w:rFonts w:ascii="Arial" w:hAnsi="Arial" w:cs="Arial"/>
+          <w:sz w:val="24"/>
+          <w:szCs w:val="24"/>
+        </w:rPr>
+        <w:t>Så det finns alltså någon som står för hård varan sen måste det finnas någons som har en applikation för användaren att köra.</w:t>
       </w:r>
     </w:p>
     <w:p>
@@ -2668,7 +2820,23 @@
           <w:sz w:val="24"/>
           <w:szCs w:val="24"/>
         </w:rPr>
-        <w:t>Molnet syfte är alltså att kunna göra så att man kan använda alla resurser på ett mer optimalt vis.</w:t>
+        <w:t>Molnet syfte är alltså att kunna göra så att man kan använda alla resurser på ett</w:t>
+      </w:r>
+      <w:r>
+        <w:rPr>
+          <w:rFonts w:ascii="Arial" w:hAnsi="Arial" w:cs="Arial"/>
+          <w:sz w:val="24"/>
+          <w:szCs w:val="24"/>
+        </w:rPr>
+        <w:t xml:space="preserve"> mer optimalt sätt</w:t>
+      </w:r>
+      <w:r>
+        <w:rPr>
+          <w:rFonts w:ascii="Arial" w:hAnsi="Arial" w:cs="Arial"/>
+          <w:sz w:val="24"/>
+          <w:szCs w:val="24"/>
+        </w:rPr>
+        <w:t>.</w:t>
       </w:r>
       <w:r>
         <w:rPr>
@@ -2769,7 +2937,23 @@
           <w:sz w:val="24"/>
           <w:szCs w:val="24"/>
         </w:rPr>
-        <w:t xml:space="preserve"> som också med molntjänster är det att båda är styrs av användarens behov och inte av hur mycket pengar företaget har som står för applikationen. Den vanligaste avgiften för </w:t>
+        <w:t xml:space="preserve"> som också med molnt</w:t>
+      </w:r>
+      <w:r>
+        <w:rPr>
+          <w:rFonts w:ascii="Arial" w:hAnsi="Arial" w:cs="Arial"/>
+          <w:sz w:val="24"/>
+          <w:szCs w:val="24"/>
+        </w:rPr>
+        <w:t>jänster är det att båda är styrda</w:t>
+      </w:r>
+      <w:r>
+        <w:rPr>
+          <w:rFonts w:ascii="Arial" w:hAnsi="Arial" w:cs="Arial"/>
+          <w:sz w:val="24"/>
+          <w:szCs w:val="24"/>
+        </w:rPr>
+        <w:t xml:space="preserve"> av användarens behov och inte av hur mycket pengar företaget har som står för applikationen. Den vanligaste avgiften för </w:t>
       </w:r>
       <w:r>
         <w:rPr>
@@ -2825,7 +3009,23 @@
           <w:sz w:val="24"/>
           <w:szCs w:val="24"/>
         </w:rPr>
-        <w:t xml:space="preserve"> som månads avgift, man kan säga att användaren prenumererar på applikationen snarare än att han köper den. Även detta är som hela iden med moln tjänster att de ska vara skal bara varje </w:t>
+        <w:t xml:space="preserve"> som månads avgift, man kan säga att användaren prenumererar på applikationen snarare än att han köper den. Även detta är </w:t>
+      </w:r>
+      <w:r>
+        <w:rPr>
+          <w:rFonts w:ascii="Arial" w:hAnsi="Arial" w:cs="Arial"/>
+          <w:sz w:val="24"/>
+          <w:szCs w:val="24"/>
+        </w:rPr>
+        <w:t>i linje med hela iden om att moln tjänster</w:t>
+      </w:r>
+      <w:r>
+        <w:rPr>
+          <w:rFonts w:ascii="Arial" w:hAnsi="Arial" w:cs="Arial"/>
+          <w:sz w:val="24"/>
+          <w:szCs w:val="24"/>
+        </w:rPr>
+        <w:t xml:space="preserve"> ska vara skal bara varje </w:t>
       </w:r>
       <w:r>
         <w:rPr>
@@ -2867,7 +3067,55 @@
           <w:sz w:val="24"/>
           <w:szCs w:val="24"/>
         </w:rPr>
-        <w:t xml:space="preserve">Den första är laaS (Infrastructure as a service) tanken är att leverantören av laaS ger dig möjlig att installera ett operativsystem tillsammans med din applikation på en eller flera virtuella maskiner men också står tar de ansvar för möjlighet att laggar data men också att dina servrar ska har en bra nätverk bas att stå på. </w:t>
+        <w:t>Den första är laaS (Infrastructure as a service) tanken är att leverantören av laaS ger dig möjlig att installera ett operativsystem tillsammans med din applikation på en eller flera v</w:t>
+      </w:r>
+      <w:r>
+        <w:rPr>
+          <w:rFonts w:ascii="Arial" w:hAnsi="Arial" w:cs="Arial"/>
+          <w:sz w:val="24"/>
+          <w:szCs w:val="24"/>
+        </w:rPr>
+        <w:t xml:space="preserve">irtuella maskiner tanken är också den att leverantören tar </w:t>
+      </w:r>
+      <w:r>
+        <w:rPr>
+          <w:rFonts w:ascii="Arial" w:hAnsi="Arial" w:cs="Arial"/>
+          <w:sz w:val="24"/>
+          <w:szCs w:val="24"/>
+        </w:rPr>
+        <w:t>ansvar för möjlighet att laggar data me</w:t>
+      </w:r>
+      <w:r>
+        <w:rPr>
+          <w:rFonts w:ascii="Arial" w:hAnsi="Arial" w:cs="Arial"/>
+          <w:sz w:val="24"/>
+          <w:szCs w:val="24"/>
+        </w:rPr>
+        <w:t>n också att dina servrar ska ha ett</w:t>
+      </w:r>
+      <w:r>
+        <w:rPr>
+          <w:rFonts w:ascii="Arial" w:hAnsi="Arial" w:cs="Arial"/>
+          <w:sz w:val="24"/>
+          <w:szCs w:val="24"/>
+        </w:rPr>
+        <w:t xml:space="preserve"> bra nätverk</w:t>
+      </w:r>
+      <w:r>
+        <w:rPr>
+          <w:rFonts w:ascii="Arial" w:hAnsi="Arial" w:cs="Arial"/>
+          <w:sz w:val="24"/>
+          <w:szCs w:val="24"/>
+        </w:rPr>
+        <w:t xml:space="preserve"> som en bra</w:t>
+      </w:r>
+      <w:r>
+        <w:rPr>
+          <w:rFonts w:ascii="Arial" w:hAnsi="Arial" w:cs="Arial"/>
+          <w:sz w:val="24"/>
+          <w:szCs w:val="24"/>
+        </w:rPr>
+        <w:t xml:space="preserve"> bas att stå på. </w:t>
       </w:r>
       <w:r>
         <w:rPr>
@@ -2883,7 +3131,23 @@
           <w:sz w:val="24"/>
           <w:szCs w:val="24"/>
         </w:rPr>
-        <w:t xml:space="preserve">Den sista modellen är PaaS (Plattform as a service) det leverantörer vill leverera här är mer ut av en plattform för dig att ha din applikation på så han tar ansvar för saker som operativsystem och ser också till att det finns en miljö uppsatt för dina applikationer att köras i. Så tanken är att utvägarna av applikationen ska kunna skriva sin kåd utan att behöva veta om hur det under liggande hårdvaran ser ut eller hur den fungerar. </w:t>
+        <w:t>Den sista modellen är PaaS (Plattform as a service) det leverantörer vill leverera här är mer ut av en plattform för dig att ha din applikation på så han tar ansvar för saker som operativsystem och ser också till att det finns en miljö uppsatt för dina applikationer att kör</w:t>
+      </w:r>
+      <w:r>
+        <w:rPr>
+          <w:rFonts w:ascii="Arial" w:hAnsi="Arial" w:cs="Arial"/>
+          <w:sz w:val="24"/>
+          <w:szCs w:val="24"/>
+        </w:rPr>
+        <w:t>as i. Så tanken är att utgivaren</w:t>
+      </w:r>
+      <w:r>
+        <w:rPr>
+          <w:rFonts w:ascii="Arial" w:hAnsi="Arial" w:cs="Arial"/>
+          <w:sz w:val="24"/>
+          <w:szCs w:val="24"/>
+        </w:rPr>
+        <w:t xml:space="preserve"> av applikationen ska kunna skriva sin kåd utan att behöva veta om hur det under liggande hårdvaran ser ut eller hur den fungerar. </w:t>
       </w:r>
       <w:r>
         <w:rPr>
@@ -3019,7 +3283,39 @@
           <w:sz w:val="24"/>
           <w:szCs w:val="24"/>
         </w:rPr>
-        <w:t xml:space="preserve">Under diskussion kommer jag att ta diskutera kring minna egna tankar om hur jag tror utvecklingen för cloud computing kommer att se ut i framtiden men jag kommer också beskriva lite om hur min första uppfattning var kring ämnet innan jag började undersöka det hela. </w:t>
+        <w:t>Un</w:t>
+      </w:r>
+      <w:r>
+        <w:rPr>
+          <w:rFonts w:ascii="Arial" w:hAnsi="Arial" w:cs="Arial"/>
+          <w:sz w:val="24"/>
+          <w:szCs w:val="24"/>
+        </w:rPr>
+        <w:t>der diskussion kommer jag att</w:t>
+      </w:r>
+      <w:r>
+        <w:rPr>
+          <w:rFonts w:ascii="Arial" w:hAnsi="Arial" w:cs="Arial"/>
+          <w:sz w:val="24"/>
+          <w:szCs w:val="24"/>
+        </w:rPr>
+        <w:t xml:space="preserve"> diskutera kring minna egna tankar om hur jag tror utvecklingen för cloud computi</w:t>
+      </w:r>
+      <w:r>
+        <w:rPr>
+          <w:rFonts w:ascii="Arial" w:hAnsi="Arial" w:cs="Arial"/>
+          <w:sz w:val="24"/>
+          <w:szCs w:val="24"/>
+        </w:rPr>
+        <w:t xml:space="preserve">ng kommer att se ut i framtiden, </w:t>
+      </w:r>
+      <w:r>
+        <w:rPr>
+          <w:rFonts w:ascii="Arial" w:hAnsi="Arial" w:cs="Arial"/>
+          <w:sz w:val="24"/>
+          <w:szCs w:val="24"/>
+        </w:rPr>
+        <w:t xml:space="preserve">men jag kommer också beskriva lite om hur min första uppfattning var kring ämnet innan jag började undersöka det hela. </w:t>
       </w:r>
     </w:p>
     <w:p>
@@ -3072,7 +3368,71 @@
           <w:sz w:val="24"/>
           <w:szCs w:val="24"/>
         </w:rPr>
-        <w:t>Jag vet inte hur allmänheten uppfattar när man pratar om molnet eller molntjänster. Men som jag förståndet först när jag läste påståendet under syfte 1. Min fösta tanke var att alla inte kommer att gå över helt till molnet och det jag hade i åtanke vara då att det kommer alltid kommer finnas folk som är lite som jag själv som vill ha lite av det extrema så som exempel en dator som klara de flesta spelen på högsta grafik.</w:t>
+        <w:t>Jag vet inte hur allmänheten uppfattar när man pratar om molnet eller moln</w:t>
+      </w:r>
+      <w:r>
+        <w:rPr>
+          <w:rFonts w:ascii="Arial" w:hAnsi="Arial" w:cs="Arial"/>
+          <w:sz w:val="24"/>
+          <w:szCs w:val="24"/>
+        </w:rPr>
+        <w:t>tjänster. Men som jag förstod det</w:t>
+      </w:r>
+      <w:r>
+        <w:rPr>
+          <w:rFonts w:ascii="Arial" w:hAnsi="Arial" w:cs="Arial"/>
+          <w:sz w:val="24"/>
+          <w:szCs w:val="24"/>
+        </w:rPr>
+        <w:t xml:space="preserve"> först när jag läste påståendet under syfte 1</w:t>
+      </w:r>
+      <w:r>
+        <w:rPr>
+          <w:rFonts w:ascii="Arial" w:hAnsi="Arial" w:cs="Arial"/>
+          <w:sz w:val="24"/>
+          <w:szCs w:val="24"/>
+        </w:rPr>
+        <w:t xml:space="preserve"> för första gångenen</w:t>
+      </w:r>
+      <w:r>
+        <w:rPr>
+          <w:rFonts w:ascii="Arial" w:hAnsi="Arial" w:cs="Arial"/>
+          <w:sz w:val="24"/>
+          <w:szCs w:val="24"/>
+        </w:rPr>
+        <w:t>. Min fösta tanke var</w:t>
+      </w:r>
+      <w:r>
+        <w:rPr>
+          <w:rFonts w:ascii="Arial" w:hAnsi="Arial" w:cs="Arial"/>
+          <w:sz w:val="24"/>
+          <w:szCs w:val="24"/>
+        </w:rPr>
+        <w:t xml:space="preserve"> då</w:t>
+      </w:r>
+      <w:r>
+        <w:rPr>
+          <w:rFonts w:ascii="Arial" w:hAnsi="Arial" w:cs="Arial"/>
+          <w:sz w:val="24"/>
+          <w:szCs w:val="24"/>
+        </w:rPr>
+        <w:t xml:space="preserve"> att alla inte kommer att gå över helt till molnet och det jag hade i åtanke vara då att det kommer alltid kommer finnas folk som är lite som jag själv som vill ha lite av det extrema så som exempel en dator som klara de flesta spelen på högsta grafik</w:t>
+      </w:r>
+      <w:r>
+        <w:rPr>
+          <w:rFonts w:ascii="Arial" w:hAnsi="Arial" w:cs="Arial"/>
+          <w:sz w:val="24"/>
+          <w:szCs w:val="24"/>
+        </w:rPr>
+        <w:t xml:space="preserve"> m.m</w:t>
+      </w:r>
+      <w:r>
+        <w:rPr>
+          <w:rFonts w:ascii="Arial" w:hAnsi="Arial" w:cs="Arial"/>
+          <w:sz w:val="24"/>
+          <w:szCs w:val="24"/>
+        </w:rPr>
+        <w:t>.</w:t>
       </w:r>
     </w:p>
     <w:p>
@@ -3319,7 +3679,25 @@
         <w:t>3</w:t>
       </w:r>
       <w:r>
-        <w:t>.2 Saker som vi måste komma över för att molnet ska försätt utvecklas</w:t>
+        <w:t xml:space="preserve">.2 Saker som vi måste </w:t>
+      </w:r>
+      <w:r>
+        <w:t>komma över för att molnet ska fo</w:t>
+      </w:r>
+      <w:r>
+        <w:t>r</w:t>
+      </w:r>
+      <w:r>
+        <w:t>t</w:t>
+      </w:r>
+      <w:r>
+        <w:t>sätt</w:t>
+      </w:r>
+      <w:r>
+        <w:t>a att</w:t>
+      </w:r>
+      <w:r>
+        <w:t xml:space="preserve"> utvecklas</w:t>
       </w:r>
       <w:bookmarkEnd w:id="21"/>
     </w:p>
@@ -3345,7 +3723,23 @@
           <w:sz w:val="24"/>
           <w:szCs w:val="24"/>
         </w:rPr>
-        <w:t xml:space="preserve">för att molnet ska fortsätta kunna utvecklas. Men det jag tänker på är vad som kommer behöva hända inom programmerings språk. </w:t>
+        <w:t xml:space="preserve">för att molnet ska fortsätta </w:t>
+      </w:r>
+      <w:r>
+        <w:rPr>
+          <w:rFonts w:ascii="Arial" w:hAnsi="Arial" w:cs="Arial"/>
+          <w:sz w:val="24"/>
+          <w:szCs w:val="24"/>
+        </w:rPr>
+        <w:t xml:space="preserve">att </w:t>
+      </w:r>
+      <w:r>
+        <w:rPr>
+          <w:rFonts w:ascii="Arial" w:hAnsi="Arial" w:cs="Arial"/>
+          <w:sz w:val="24"/>
+          <w:szCs w:val="24"/>
+        </w:rPr>
+        <w:t xml:space="preserve">utvecklas. Men det jag tänker på är vad som kommer behöva hända inom programmerings språk. </w:t>
       </w:r>
       <w:r>
         <w:rPr>
@@ -3361,7 +3755,23 @@
           <w:sz w:val="24"/>
           <w:szCs w:val="24"/>
         </w:rPr>
-        <w:t>För som vi har sätt genom historien av datorer har nya språk hjälpt oss att ut öka våra program men nya språk har också minskat tröskeln för folk att börja programmera. Det jag tänker på är då som exemplet när vi gick ifrån assembler till andra mer högnivå språk vilket gjorde att programmerarna inte länger behövde ha koll på allt som hände i datorn. Och jag tror det är något sådant vi behöver se igen vi har redan sätt det med Ruby on Rails som tillåter programmerar att inte behöva ha koll på alla nätverks ditalger</w:t>
+        <w:t xml:space="preserve">För som vi har sätt genom historien av datorer </w:t>
+      </w:r>
+      <w:r>
+        <w:rPr>
+          <w:rFonts w:ascii="Arial" w:hAnsi="Arial" w:cs="Arial"/>
+          <w:sz w:val="24"/>
+          <w:szCs w:val="24"/>
+        </w:rPr>
+        <w:t>har nya språk hjälpt oss att ut</w:t>
+      </w:r>
+      <w:r>
+        <w:rPr>
+          <w:rFonts w:ascii="Arial" w:hAnsi="Arial" w:cs="Arial"/>
+          <w:sz w:val="24"/>
+          <w:szCs w:val="24"/>
+        </w:rPr>
+        <w:t>öka våra program men nya språk har också minskat tröskeln för folk att börja programmera. Det jag tänker på är då som exemplet när vi gick ifrån assembler till andra mer högnivå språk vilket gjorde att programmerarna inte länger behövde ha koll på allt som hände i datorn. Och jag tror det är något sådant vi behöver se igen vi har redan sätt det med Ruby on Rails som tillåter programmerar att inte behöva ha koll på alla nätverks ditalger</w:t>
       </w:r>
       <w:r>
         <w:rPr>
@@ -3401,7 +3811,32 @@
           <w:sz w:val="24"/>
           <w:szCs w:val="24"/>
         </w:rPr>
-        <w:t xml:space="preserve">programmeraren att utveckla applikationer som är SaaS. Språket ska alltså göra det lätt för programmeraren att skapa applikationer som är skal bara den ska alltså från början göra det enkelt att ha flera användare eller åtminstone ska det göra att programmet kan köras i sekvens på flera noder. Detta </w:t>
+        <w:t>programmeraren att utveckla applikationer som är SaaS. Språket ska alltså göra det lätt för programmeraren att skapa ap</w:t>
+      </w:r>
+      <w:r>
+        <w:rPr>
+          <w:rFonts w:ascii="Arial" w:hAnsi="Arial" w:cs="Arial"/>
+          <w:sz w:val="24"/>
+          <w:szCs w:val="24"/>
+        </w:rPr>
+        <w:t>plikationer som är skal bara, språket</w:t>
+      </w:r>
+      <w:r>
+        <w:rPr>
+          <w:rFonts w:ascii="Arial" w:hAnsi="Arial" w:cs="Arial"/>
+          <w:sz w:val="24"/>
+          <w:szCs w:val="24"/>
+        </w:rPr>
+        <w:t xml:space="preserve"> ska alltså från början göra det enkelt att ha </w:t>
+      </w:r>
+      <w:r>
+        <w:rPr>
+          <w:rFonts w:ascii="Arial" w:hAnsi="Arial" w:cs="Arial"/>
+          <w:sz w:val="24"/>
+          <w:szCs w:val="24"/>
+        </w:rPr>
+        <w:lastRenderedPageBreak/>
+        <w:t xml:space="preserve">flera användare eller åtminstone ska det göra att programmet kan köras i sekvens på flera noder. Detta </w:t>
       </w:r>
       <w:r>
         <w:rPr>
@@ -3417,16 +3852,7 @@
           <w:sz w:val="24"/>
           <w:szCs w:val="24"/>
         </w:rPr>
-        <w:t xml:space="preserve"> som tidigare har </w:t>
-      </w:r>
-      <w:r>
-        <w:rPr>
-          <w:rFonts w:ascii="Arial" w:hAnsi="Arial" w:cs="Arial"/>
-          <w:sz w:val="24"/>
-          <w:szCs w:val="24"/>
-        </w:rPr>
-        <w:lastRenderedPageBreak/>
-        <w:t>sagts att applikationen är anpassnings bara beroende på hur många användare man har. Språket bör också hjälp</w:t>
+        <w:t xml:space="preserve"> som tidigare har sagts att applikationen är anpassnings bara beroende på hur många användare man har. Språket bör också hjälp</w:t>
       </w:r>
       <w:r>
         <w:rPr>
@@ -3612,6 +4038,94 @@
           <w:sz w:val="24"/>
           <w:szCs w:val="24"/>
         </w:rPr>
+        <w:t xml:space="preserve"> bara</w:t>
+      </w:r>
+      <w:r>
+        <w:rPr>
+          <w:rFonts w:ascii="Arial" w:hAnsi="Arial" w:cs="Arial"/>
+          <w:sz w:val="24"/>
+          <w:szCs w:val="24"/>
+        </w:rPr>
+        <w:t xml:space="preserve"> med bredare bredband</w:t>
+      </w:r>
+      <w:r>
+        <w:rPr>
+          <w:rFonts w:ascii="Arial" w:hAnsi="Arial" w:cs="Arial"/>
+          <w:sz w:val="24"/>
+          <w:szCs w:val="24"/>
+        </w:rPr>
+        <w:t>”</w:t>
+      </w:r>
+      <w:r>
+        <w:rPr>
+          <w:rFonts w:ascii="Arial" w:hAnsi="Arial" w:cs="Arial"/>
+          <w:sz w:val="24"/>
+          <w:szCs w:val="24"/>
+        </w:rPr>
+        <w:t>. Men jag tror inte det är lösningen</w:t>
+      </w:r>
+      <w:r>
+        <w:rPr>
+          <w:rFonts w:ascii="Arial" w:hAnsi="Arial" w:cs="Arial"/>
+          <w:sz w:val="24"/>
+          <w:szCs w:val="24"/>
+        </w:rPr>
+        <w:t>,</w:t>
+      </w:r>
+      <w:r>
+        <w:rPr>
+          <w:rFonts w:ascii="Arial" w:hAnsi="Arial" w:cs="Arial"/>
+          <w:sz w:val="24"/>
+          <w:szCs w:val="24"/>
+        </w:rPr>
+        <w:t xml:space="preserve"> för det kommer komma till en gräns</w:t>
+      </w:r>
+      <w:r>
+        <w:rPr>
+          <w:rFonts w:ascii="Arial" w:hAnsi="Arial" w:cs="Arial"/>
+          <w:sz w:val="24"/>
+          <w:szCs w:val="24"/>
+        </w:rPr>
+        <w:t xml:space="preserve"> när det inte längre går att få</w:t>
+      </w:r>
+      <w:r>
+        <w:rPr>
+          <w:rFonts w:ascii="Arial" w:hAnsi="Arial" w:cs="Arial"/>
+          <w:sz w:val="24"/>
+          <w:szCs w:val="24"/>
+        </w:rPr>
+        <w:t xml:space="preserve"> det snabbare. Då skulle man föredra att se</w:t>
+      </w:r>
+      <w:r>
+        <w:rPr>
+          <w:rFonts w:ascii="Arial" w:hAnsi="Arial" w:cs="Arial"/>
+          <w:sz w:val="24"/>
+          <w:szCs w:val="24"/>
+        </w:rPr>
+        <w:t xml:space="preserve"> att</w:t>
+      </w:r>
+      <w:r>
+        <w:rPr>
+          <w:rFonts w:ascii="Arial" w:hAnsi="Arial" w:cs="Arial"/>
+          <w:sz w:val="24"/>
+          <w:szCs w:val="24"/>
+        </w:rPr>
+        <w:t xml:space="preserve"> de som tänker använda molnet </w:t>
+      </w:r>
+      <w:r>
+        <w:rPr>
+          <w:rFonts w:ascii="Arial" w:hAnsi="Arial" w:cs="Arial"/>
+          <w:sz w:val="24"/>
+          <w:szCs w:val="24"/>
+        </w:rPr>
+        <w:t>och dess resurser samlar</w:t>
+      </w:r>
+      <w:r>
+        <w:rPr>
+          <w:rFonts w:ascii="Arial" w:hAnsi="Arial" w:cs="Arial"/>
+          <w:sz w:val="24"/>
+          <w:szCs w:val="24"/>
+        </w:rPr>
         <w:t xml:space="preserve"> </w:t>
       </w:r>
       <w:r>
@@ -3620,102 +4134,6 @@
           <w:sz w:val="24"/>
           <w:szCs w:val="24"/>
         </w:rPr>
-        <w:t>bara</w:t>
-      </w:r>
-      <w:r>
-        <w:rPr>
-          <w:rFonts w:ascii="Arial" w:hAnsi="Arial" w:cs="Arial"/>
-          <w:sz w:val="24"/>
-          <w:szCs w:val="24"/>
-        </w:rPr>
-        <w:t xml:space="preserve"> med bredare bredband</w:t>
-      </w:r>
-      <w:r>
-        <w:rPr>
-          <w:rFonts w:ascii="Arial" w:hAnsi="Arial" w:cs="Arial"/>
-          <w:sz w:val="24"/>
-          <w:szCs w:val="24"/>
-        </w:rPr>
-        <w:t>”</w:t>
-      </w:r>
-      <w:r>
-        <w:rPr>
-          <w:rFonts w:ascii="Arial" w:hAnsi="Arial" w:cs="Arial"/>
-          <w:sz w:val="24"/>
-          <w:szCs w:val="24"/>
-        </w:rPr>
-        <w:t>. Men jag tror inte det är lösningen</w:t>
-      </w:r>
-      <w:r>
-        <w:rPr>
-          <w:rFonts w:ascii="Arial" w:hAnsi="Arial" w:cs="Arial"/>
-          <w:sz w:val="24"/>
-          <w:szCs w:val="24"/>
-        </w:rPr>
-        <w:t>,</w:t>
-      </w:r>
-      <w:r>
-        <w:rPr>
-          <w:rFonts w:ascii="Arial" w:hAnsi="Arial" w:cs="Arial"/>
-          <w:sz w:val="24"/>
-          <w:szCs w:val="24"/>
-        </w:rPr>
-        <w:t xml:space="preserve"> för det kommer komma till en gräns</w:t>
-      </w:r>
-      <w:r>
-        <w:rPr>
-          <w:rFonts w:ascii="Arial" w:hAnsi="Arial" w:cs="Arial"/>
-          <w:sz w:val="24"/>
-          <w:szCs w:val="24"/>
-        </w:rPr>
-        <w:t xml:space="preserve"> när det inte längre går att få</w:t>
-      </w:r>
-      <w:r>
-        <w:rPr>
-          <w:rFonts w:ascii="Arial" w:hAnsi="Arial" w:cs="Arial"/>
-          <w:sz w:val="24"/>
-          <w:szCs w:val="24"/>
-        </w:rPr>
-        <w:t xml:space="preserve"> det snabbare. Då skulle man föredra att se</w:t>
-      </w:r>
-      <w:r>
-        <w:rPr>
-          <w:rFonts w:ascii="Arial" w:hAnsi="Arial" w:cs="Arial"/>
-          <w:sz w:val="24"/>
-          <w:szCs w:val="24"/>
-        </w:rPr>
-        <w:t xml:space="preserve"> att</w:t>
-      </w:r>
-      <w:r>
-        <w:rPr>
-          <w:rFonts w:ascii="Arial" w:hAnsi="Arial" w:cs="Arial"/>
-          <w:sz w:val="24"/>
-          <w:szCs w:val="24"/>
-        </w:rPr>
-        <w:t xml:space="preserve"> de som tänker använda molnet </w:t>
-      </w:r>
-      <w:r>
-        <w:rPr>
-          <w:rFonts w:ascii="Arial" w:hAnsi="Arial" w:cs="Arial"/>
-          <w:sz w:val="24"/>
-          <w:szCs w:val="24"/>
-        </w:rPr>
-        <w:t>och dess resurser samlar</w:t>
-      </w:r>
-      <w:r>
-        <w:rPr>
-          <w:rFonts w:ascii="Arial" w:hAnsi="Arial" w:cs="Arial"/>
-          <w:sz w:val="24"/>
-          <w:szCs w:val="24"/>
-        </w:rPr>
-        <w:t xml:space="preserve"> </w:t>
-      </w:r>
-      <w:r>
-        <w:rPr>
-          <w:rFonts w:ascii="Arial" w:hAnsi="Arial" w:cs="Arial"/>
-          <w:sz w:val="24"/>
-          <w:szCs w:val="24"/>
-        </w:rPr>
         <w:t xml:space="preserve">den </w:t>
       </w:r>
       <w:r>
@@ -3740,15 +4158,96 @@
           <w:sz w:val="24"/>
           <w:szCs w:val="24"/>
         </w:rPr>
-        <w:t xml:space="preserve"> i molnet då man läser</w:t>
-      </w:r>
-      <w:r>
-        <w:rPr>
-          <w:rFonts w:ascii="Arial" w:hAnsi="Arial" w:cs="Arial"/>
-          <w:sz w:val="24"/>
-          <w:szCs w:val="24"/>
-        </w:rPr>
-        <w:t xml:space="preserve"> in d</w:t>
+        <w:t xml:space="preserve"> i molnet då man samlar</w:t>
+      </w:r>
+      <w:r>
+        <w:rPr>
+          <w:rFonts w:ascii="Arial" w:hAnsi="Arial" w:cs="Arial"/>
+          <w:sz w:val="24"/>
+          <w:szCs w:val="24"/>
+        </w:rPr>
+        <w:t xml:space="preserve"> in den.</w:t>
+      </w:r>
+    </w:p>
+    <w:p>
+      <w:pPr>
+        <w:rPr>
+          <w:rFonts w:ascii="Arial" w:hAnsi="Arial" w:cs="Arial"/>
+          <w:sz w:val="24"/>
+          <w:szCs w:val="24"/>
+        </w:rPr>
+      </w:pPr>
+      <w:r>
+        <w:rPr>
+          <w:rFonts w:ascii="Arial" w:hAnsi="Arial" w:cs="Arial"/>
+          <w:sz w:val="24"/>
+          <w:szCs w:val="24"/>
+        </w:rPr>
+        <w:t xml:space="preserve">En sista sak som jag ser som en viktig nött att lösa är att det ska finnas bra sätt som utvecklarna ska kunna testa sina applikationer i verkliga situationer innan man låter användare prova. Med det menar jag att det kan finnas buggar i ett program som inte inträffar fören man kör programmet i store skalla och dessa kan vara svåra att se som programmerare. Det finns också en risk att de ny programmeringsspråket kan göra att det blir till och med svårare att se dessa fel då mer saker hanteras av programspråket själv och inte av programmeraren. Därför kommer det vara viktigt att man kan testa sådana saker. Det är inte bara för att det är </w:t>
+      </w:r>
+      <w:r>
+        <w:rPr>
+          <w:rFonts w:ascii="Arial" w:hAnsi="Arial" w:cs="Arial"/>
+          <w:sz w:val="24"/>
+          <w:szCs w:val="24"/>
+        </w:rPr>
+        <w:t>tråkigt</w:t>
+      </w:r>
+      <w:r>
+        <w:rPr>
+          <w:rFonts w:ascii="Arial" w:hAnsi="Arial" w:cs="Arial"/>
+          <w:sz w:val="24"/>
+          <w:szCs w:val="24"/>
+        </w:rPr>
+        <w:t xml:space="preserve"> när saker går fel utan i dagens samhälle får man igen andra </w:t>
+      </w:r>
+      <w:r>
+        <w:rPr>
+          <w:rFonts w:ascii="Arial" w:hAnsi="Arial" w:cs="Arial"/>
+          <w:sz w:val="24"/>
+          <w:szCs w:val="24"/>
+        </w:rPr>
+        <w:t>chans</w:t>
+      </w:r>
+      <w:r>
+        <w:rPr>
+          <w:rFonts w:ascii="Arial" w:hAnsi="Arial" w:cs="Arial"/>
+          <w:sz w:val="24"/>
+          <w:szCs w:val="24"/>
+        </w:rPr>
+        <w:t xml:space="preserve"> som applikation. Dåligt ryckte sprids snabbt och är svårt att tvätta bort vilket göra att en bugg i början av en applikations</w:t>
+      </w:r>
+      <w:r>
+        <w:rPr>
+          <w:rFonts w:ascii="Arial" w:hAnsi="Arial" w:cs="Arial"/>
+          <w:sz w:val="24"/>
+          <w:szCs w:val="24"/>
+        </w:rPr>
+        <w:t xml:space="preserve"> liv</w:t>
+      </w:r>
+      <w:r>
+        <w:rPr>
+          <w:rFonts w:ascii="Arial" w:hAnsi="Arial" w:cs="Arial"/>
+          <w:sz w:val="24"/>
+          <w:szCs w:val="24"/>
+        </w:rPr>
+        <w:t xml:space="preserve"> kan vara förödande</w:t>
+      </w:r>
+      <w:r>
+        <w:rPr>
+          <w:rFonts w:ascii="Arial" w:hAnsi="Arial" w:cs="Arial"/>
+          <w:sz w:val="24"/>
+          <w:szCs w:val="24"/>
+        </w:rPr>
+        <w:t>[6]</w:t>
+      </w:r>
+      <w:r>
+        <w:rPr>
+          <w:rFonts w:ascii="Arial" w:hAnsi="Arial" w:cs="Arial"/>
+          <w:sz w:val="24"/>
+          <w:szCs w:val="24"/>
+        </w:rPr>
+        <w:t xml:space="preserve">.  </w:t>
       </w:r>
       <w:bookmarkStart w:id="22" w:name="_GoBack"/>
       <w:bookmarkEnd w:id="22"/>
@@ -3758,56 +4257,7 @@
           <w:sz w:val="24"/>
           <w:szCs w:val="24"/>
         </w:rPr>
-        <w:t>en.</w:t>
-      </w:r>
-    </w:p>
-    <w:p>
-      <w:pPr>
-        <w:rPr>
-          <w:rFonts w:ascii="Arial" w:hAnsi="Arial" w:cs="Arial"/>
-          <w:sz w:val="24"/>
-          <w:szCs w:val="24"/>
-        </w:rPr>
-      </w:pPr>
-      <w:r>
-        <w:rPr>
-          <w:rFonts w:ascii="Arial" w:hAnsi="Arial" w:cs="Arial"/>
-          <w:sz w:val="24"/>
-          <w:szCs w:val="24"/>
-        </w:rPr>
-        <w:t xml:space="preserve">En sista sak som jag ser som en viktig nött att lösa är att det ska finnas bra sätt som utvecklarna ska kunna testa sina applikationer i verkliga situationer innan man låter användare prova. Med det menar jag att det kan finnas buggar i ett program som inte inträffar fören man kör programmet i store skalla och dessa kan vara svåra att se som programmerare. Det finns också en risk att de ny programmeringsspråket kan göra att det blir till och med svårare att se dessa fel då mer saker hanteras av programspråket själv och inte av programmeraren. Därför kommer det vara viktigt att man kan testa sådana saker. Det är inte bara för att det är </w:t>
-      </w:r>
-      <w:r>
-        <w:rPr>
-          <w:rFonts w:ascii="Arial" w:hAnsi="Arial" w:cs="Arial"/>
-          <w:sz w:val="24"/>
-          <w:szCs w:val="24"/>
-        </w:rPr>
-        <w:t>tråkigt</w:t>
-      </w:r>
-      <w:r>
-        <w:rPr>
-          <w:rFonts w:ascii="Arial" w:hAnsi="Arial" w:cs="Arial"/>
-          <w:sz w:val="24"/>
-          <w:szCs w:val="24"/>
-        </w:rPr>
-        <w:t xml:space="preserve"> när saker går fel utan i dagens samhälle får man igen andra skans som applikation. Dåligt ryckte sprids snabbt och är svårt att tvätta bort vilket göra att en bugg i början av en applikations kan vara förödande</w:t>
-      </w:r>
-      <w:r>
-        <w:rPr>
-          <w:rFonts w:ascii="Arial" w:hAnsi="Arial" w:cs="Arial"/>
-          <w:sz w:val="24"/>
-          <w:szCs w:val="24"/>
-        </w:rPr>
-        <w:t>[6]</w:t>
-      </w:r>
-      <w:r>
-        <w:rPr>
-          <w:rFonts w:ascii="Arial" w:hAnsi="Arial" w:cs="Arial"/>
-          <w:sz w:val="24"/>
-          <w:szCs w:val="24"/>
-        </w:rPr>
-        <w:t xml:space="preserve">.   </w:t>
+        <w:t xml:space="preserve"> </w:t>
       </w:r>
     </w:p>
     <w:p>
@@ -3859,7 +4309,6 @@
       </w:pPr>
       <w:bookmarkStart w:id="23" w:name="_Toc403921992"/>
       <w:r>
-        <w:lastRenderedPageBreak/>
         <w:t>5 Slutsatser</w:t>
       </w:r>
       <w:bookmarkEnd w:id="23"/>
@@ -5603,7 +6052,7 @@
 </file>
 
 <file path=customXml/itemProps1.xml><?xml version="1.0" encoding="utf-8"?>
-<ds:datastoreItem xmlns:ds="http://schemas.openxmlformats.org/officeDocument/2006/customXml" ds:itemID="{49DA2E33-B087-45B8-A392-7B760BE6C73F}">
+<ds:datastoreItem xmlns:ds="http://schemas.openxmlformats.org/officeDocument/2006/customXml" ds:itemID="{27FE1D81-ABFF-48E0-9D99-2E5098622957}">
   <ds:schemaRefs>
     <ds:schemaRef ds:uri="http://schemas.openxmlformats.org/officeDocument/2006/bibliography"/>
   </ds:schemaRefs>

</xml_diff>